<commit_message>
retoques en algoritmos de clasificación
</commit_message>
<xml_diff>
--- a/Harvard/CS50's Introduction to Computer Science/Week 3, Algorithm/Algoritmos de clasificación.docx
+++ b/Harvard/CS50's Introduction to Computer Science/Week 3, Algorithm/Algoritmos de clasificación.docx
@@ -404,7 +404,7 @@
           <w:szCs w:val="20"/>
           <w:rFonts w:ascii="Times New Roman" w:eastAsia="Times New Roman" w:hAnsi="Times New Roman" w:hint="default"/>
         </w:rPr>
-        <w:t xml:space="preserve">1. Ordenación por selección (Selection sort)</w:t>
+        <w:t xml:space="preserve">1. Ordenación por selección (Selection sort): la que se tarda con regularidad en listados desordenados.</w:t>
       </w:r>
     </w:p>
     <w:p>
@@ -541,7 +541,7 @@
           <w:szCs w:val="20"/>
           <w:rFonts w:ascii="Times New Roman" w:eastAsia="Times New Roman" w:hAnsi="Times New Roman" w:hint="default"/>
         </w:rPr>
-        <w:t xml:space="preserve">2. Ordenación por burbujas (Bubble sort)</w:t>
+        <w:t xml:space="preserve">2. Ordenación por burbujas (Bubble sort): la que se tarda más en listados desordenados.</w:t>
       </w:r>
     </w:p>
     <w:p>
@@ -689,7 +689,7 @@
           <w:szCs w:val="20"/>
           <w:rFonts w:ascii="Times New Roman" w:eastAsia="Times New Roman" w:hAnsi="Times New Roman" w:hint="default"/>
         </w:rPr>
-        <w:t xml:space="preserve">3. Ordenación por combinación (Merge sort)</w:t>
+        <w:t xml:space="preserve">3. Ordenación por combinación (Merge sort): la que se tarda menos en listados desordenados.</w:t>
       </w:r>
     </w:p>
     <w:p>

</xml_diff>

<commit_message>
Ultimos avances en algoritmos de clasificación y ejercicios
</commit_message>
<xml_diff>
--- a/Harvard/CS50's Introduction to Computer Science/Week 3, Algorithm/Algoritmos de clasificación.docx
+++ b/Harvard/CS50's Introduction to Computer Science/Week 3, Algorithm/Algoritmos de clasificación.docx
@@ -10,7 +10,8 @@
         </w:numPr>
         <w:jc w:val="both"/>
         <w:spacing w:lineRule="auto" w:line="259" w:before="0" w:after="160"/>
-        <w:ind w:left="0" w:hanging="0"/>
+        <w:widowControl w:val="1"/>
+        <w:ind w:right="0" w:left="0" w:firstLine="0"/>
         <w:rPr>
           <w:i w:val="1"/>
           <w:b w:val="1"/>
@@ -19,6 +20,9 @@
           <w:szCs w:val="22"/>
           <w:rFonts w:ascii="Times New Roman" w:eastAsia="Times New Roman" w:hAnsi="Times New Roman" w:hint="default"/>
         </w:rPr>
+        <w:wordWrap w:val="1"/>
+        <w:autoSpaceDE w:val="0"/>
+        <w:autoSpaceDN w:val="0"/>
       </w:pPr>
       <w:r>
         <w:rPr>
@@ -40,7 +44,8 @@
         </w:numPr>
         <w:jc w:val="both"/>
         <w:spacing w:lineRule="auto" w:line="259" w:before="0" w:after="160"/>
-        <w:ind w:left="0" w:hanging="0"/>
+        <w:widowControl w:val="1"/>
+        <w:ind w:right="0" w:left="0" w:firstLine="0"/>
         <w:rPr>
           <w:i w:val="1"/>
           <w:b w:val="1"/>
@@ -49,6 +54,9 @@
           <w:szCs w:val="20"/>
           <w:rFonts w:ascii="Times New Roman" w:eastAsia="Times New Roman" w:hAnsi="Times New Roman" w:hint="default"/>
         </w:rPr>
+        <w:wordWrap w:val="1"/>
+        <w:autoSpaceDE w:val="0"/>
+        <w:autoSpaceDN w:val="0"/>
       </w:pPr>
       <w:r>
         <w:rPr>
@@ -66,43 +74,43 @@
           <w:szCs w:val="20"/>
           <w:rFonts w:ascii="Times New Roman" w:eastAsia="Times New Roman" w:hAnsi="Times New Roman" w:hint="default"/>
         </w:rPr>
-        <w:t xml:space="preserve">como números) y deseamos encontrar un elemento en especifico de dicho listado... Sería útil valerse de un </w:t>
-      </w:r>
-      <w:r>
-        <w:rPr>
-          <w:color w:val="auto"/>
-          <w:sz w:val="20"/>
-          <w:szCs w:val="20"/>
-          <w:rFonts w:ascii="Times New Roman" w:eastAsia="Times New Roman" w:hAnsi="Times New Roman" w:hint="default"/>
-        </w:rPr>
-        <w:t xml:space="preserve">motor de busqueda que fuera lo suficientemente eficiente y recursivo para buscar al elemento en cuestión, más </w:t>
-      </w:r>
-      <w:r>
-        <w:rPr>
-          <w:color w:val="auto"/>
-          <w:sz w:val="20"/>
-          <w:szCs w:val="20"/>
-          <w:rFonts w:ascii="Times New Roman" w:eastAsia="Times New Roman" w:hAnsi="Times New Roman" w:hint="default"/>
-        </w:rPr>
-        <w:t xml:space="preserve">en los casos especiales donde nos enfrentamos a un listado exhorbitantemente grande. Entonces, si queremos </w:t>
-      </w:r>
-      <w:r>
-        <w:rPr>
-          <w:color w:val="auto"/>
-          <w:sz w:val="20"/>
-          <w:szCs w:val="20"/>
-          <w:rFonts w:ascii="Times New Roman" w:eastAsia="Times New Roman" w:hAnsi="Times New Roman" w:hint="default"/>
-        </w:rPr>
-        <w:t xml:space="preserve">encontrar un elemento puntual de ese listado, hay dos formas de hacer esto (siendo una indudablemente mucho </w:t>
-      </w:r>
-      <w:r>
-        <w:rPr>
-          <w:color w:val="auto"/>
-          <w:sz w:val="20"/>
-          <w:szCs w:val="20"/>
-          <w:rFonts w:ascii="Times New Roman" w:eastAsia="Times New Roman" w:hAnsi="Times New Roman" w:hint="default"/>
-        </w:rPr>
-        <w:t xml:space="preserve">más eficiente que la otra): </w:t>
+        <w:t xml:space="preserve">como números) y deseamos encontrar un elemento en especifico de dicho listado... Sería útil valerse de un motor </w:t>
+      </w:r>
+      <w:r>
+        <w:rPr>
+          <w:color w:val="auto"/>
+          <w:sz w:val="20"/>
+          <w:szCs w:val="20"/>
+          <w:rFonts w:ascii="Times New Roman" w:eastAsia="Times New Roman" w:hAnsi="Times New Roman" w:hint="default"/>
+        </w:rPr>
+        <w:t xml:space="preserve">de busqueda que fuera lo suficientemente eficiente y recursivo para buscar al elemento en cuestión, más en los </w:t>
+      </w:r>
+      <w:r>
+        <w:rPr>
+          <w:color w:val="auto"/>
+          <w:sz w:val="20"/>
+          <w:szCs w:val="20"/>
+          <w:rFonts w:ascii="Times New Roman" w:eastAsia="Times New Roman" w:hAnsi="Times New Roman" w:hint="default"/>
+        </w:rPr>
+        <w:t xml:space="preserve">casos especiales donde nos enfrentamos a un listado exhorbitantemente grande. Entonces, si queremos encontrar </w:t>
+      </w:r>
+      <w:r>
+        <w:rPr>
+          <w:color w:val="auto"/>
+          <w:sz w:val="20"/>
+          <w:szCs w:val="20"/>
+          <w:rFonts w:ascii="Times New Roman" w:eastAsia="Times New Roman" w:hAnsi="Times New Roman" w:hint="default"/>
+        </w:rPr>
+        <w:t xml:space="preserve">un elemento puntual de ese listado, hay dos formas de hacer esto (siendo una indudablemente mucho más </w:t>
+      </w:r>
+      <w:r>
+        <w:rPr>
+          <w:color w:val="auto"/>
+          <w:sz w:val="20"/>
+          <w:szCs w:val="20"/>
+          <w:rFonts w:ascii="Times New Roman" w:eastAsia="Times New Roman" w:hAnsi="Times New Roman" w:hint="default"/>
+        </w:rPr>
+        <w:t xml:space="preserve">eficiente que la otra): </w:t>
       </w:r>
       <w:r>
         <w:rPr>
@@ -124,15 +132,19 @@
         </w:numPr>
         <w:jc w:val="both"/>
         <w:spacing w:lineRule="auto" w:line="259" w:before="0" w:after="160"/>
-        <w:ind w:left="0" w:hanging="0"/>
-        <w:rPr>
-          <w:i w:val="0"/>
-          <w:b w:val="0"/>
-          <w:color w:val="auto"/>
-          <w:sz w:val="20"/>
-          <w:szCs w:val="20"/>
-          <w:rFonts w:ascii="Times New Roman" w:eastAsia="Times New Roman" w:hAnsi="Times New Roman" w:hint="default"/>
-        </w:rPr>
+        <w:widowControl w:val="1"/>
+        <w:ind w:right="0" w:left="0" w:firstLine="0"/>
+        <w:rPr>
+          <w:i w:val="0"/>
+          <w:b w:val="0"/>
+          <w:color w:val="auto"/>
+          <w:sz w:val="20"/>
+          <w:szCs w:val="20"/>
+          <w:rFonts w:ascii="Times New Roman" w:eastAsia="Times New Roman" w:hAnsi="Times New Roman" w:hint="default"/>
+        </w:rPr>
+        <w:wordWrap w:val="1"/>
+        <w:autoSpaceDE w:val="0"/>
+        <w:autoSpaceDN w:val="0"/>
       </w:pPr>
       <w:r>
         <w:rPr>
@@ -385,7 +397,8 @@
         </w:numPr>
         <w:jc w:val="both"/>
         <w:spacing w:lineRule="auto" w:line="259" w:before="0" w:after="160"/>
-        <w:ind w:left="0" w:hanging="0"/>
+        <w:widowControl w:val="1"/>
+        <w:ind w:right="0" w:left="0" w:firstLine="0"/>
         <w:rPr>
           <w:i w:val="1"/>
           <w:b w:val="1"/>
@@ -394,6 +407,9 @@
           <w:szCs w:val="20"/>
           <w:rFonts w:ascii="Times New Roman" w:eastAsia="Times New Roman" w:hAnsi="Times New Roman" w:hint="default"/>
         </w:rPr>
+        <w:wordWrap w:val="1"/>
+        <w:autoSpaceDE w:val="0"/>
+        <w:autoSpaceDN w:val="0"/>
       </w:pPr>
       <w:r>
         <w:rPr>
@@ -415,15 +431,19 @@
         </w:numPr>
         <w:jc w:val="both"/>
         <w:spacing w:lineRule="auto" w:line="259" w:before="0" w:after="160"/>
-        <w:ind w:left="0" w:hanging="0"/>
-        <w:rPr>
-          <w:i w:val="0"/>
-          <w:b w:val="0"/>
-          <w:color w:val="auto"/>
-          <w:sz w:val="20"/>
-          <w:szCs w:val="20"/>
-          <w:rFonts w:ascii="Times New Roman" w:eastAsia="Times New Roman" w:hAnsi="Times New Roman" w:hint="default"/>
-        </w:rPr>
+        <w:widowControl w:val="1"/>
+        <w:ind w:right="0" w:left="0" w:firstLine="0"/>
+        <w:rPr>
+          <w:i w:val="0"/>
+          <w:b w:val="0"/>
+          <w:color w:val="auto"/>
+          <w:sz w:val="20"/>
+          <w:szCs w:val="20"/>
+          <w:rFonts w:ascii="Times New Roman" w:eastAsia="Times New Roman" w:hAnsi="Times New Roman" w:hint="default"/>
+        </w:rPr>
+        <w:wordWrap w:val="1"/>
+        <w:autoSpaceDE w:val="0"/>
+        <w:autoSpaceDN w:val="0"/>
       </w:pPr>
       <w:r>
         <w:rPr>
@@ -511,7 +531,7 @@
           <w:szCs w:val="20"/>
           <w:rFonts w:ascii="Times New Roman" w:eastAsia="Times New Roman" w:hAnsi="Times New Roman" w:hint="default"/>
         </w:rPr>
-        <w:t xml:space="preserve">una matriz ordenada.</w:t>
+        <w:t xml:space="preserve">una matriz ordenada. Dato: en matrices ordenadas, suele ser el más lento de todos en la revisión.</w:t>
       </w:r>
     </w:p>
     <w:p>
@@ -522,7 +542,8 @@
         </w:numPr>
         <w:jc w:val="both"/>
         <w:spacing w:lineRule="auto" w:line="259" w:before="0" w:after="160"/>
-        <w:ind w:left="0" w:hanging="0"/>
+        <w:widowControl w:val="1"/>
+        <w:ind w:right="0" w:left="0" w:firstLine="0"/>
         <w:rPr>
           <w:i w:val="1"/>
           <w:b w:val="1"/>
@@ -531,6 +552,9 @@
           <w:szCs w:val="20"/>
           <w:rFonts w:ascii="Times New Roman" w:eastAsia="Times New Roman" w:hAnsi="Times New Roman" w:hint="default"/>
         </w:rPr>
+        <w:wordWrap w:val="1"/>
+        <w:autoSpaceDE w:val="0"/>
+        <w:autoSpaceDN w:val="0"/>
       </w:pPr>
       <w:r>
         <w:rPr>
@@ -552,15 +576,19 @@
         </w:numPr>
         <w:jc w:val="both"/>
         <w:spacing w:lineRule="auto" w:line="259" w:before="0" w:after="160"/>
-        <w:ind w:left="0" w:hanging="0"/>
-        <w:rPr>
-          <w:i w:val="0"/>
-          <w:b w:val="0"/>
-          <w:color w:val="auto"/>
-          <w:sz w:val="20"/>
-          <w:szCs w:val="20"/>
-          <w:rFonts w:ascii="Times New Roman" w:eastAsia="Times New Roman" w:hAnsi="Times New Roman" w:hint="default"/>
-        </w:rPr>
+        <w:widowControl w:val="1"/>
+        <w:ind w:right="0" w:left="0" w:firstLine="0"/>
+        <w:rPr>
+          <w:i w:val="0"/>
+          <w:b w:val="0"/>
+          <w:color w:val="auto"/>
+          <w:sz w:val="20"/>
+          <w:szCs w:val="20"/>
+          <w:rFonts w:ascii="Times New Roman" w:eastAsia="Times New Roman" w:hAnsi="Times New Roman" w:hint="default"/>
+        </w:rPr>
+        <w:wordWrap w:val="1"/>
+        <w:autoSpaceDE w:val="0"/>
+        <w:autoSpaceDN w:val="0"/>
       </w:pPr>
       <w:r>
         <w:rPr>
@@ -648,18 +676,18 @@
           <w:szCs w:val="20"/>
           <w:rFonts w:ascii="Times New Roman" w:eastAsia="Times New Roman" w:hAnsi="Times New Roman" w:hint="default"/>
         </w:rPr>
-        <w:t xml:space="preserve">muy rápido su proceso de revisión ya que se da cuenta inmediatamente que el listado ya se encuentra ordenado </w:t>
-      </w:r>
-      <w:r>
-        <w:rPr>
-          <w:i w:val="0"/>
-          <w:b w:val="0"/>
-          <w:color w:val="auto"/>
-          <w:sz w:val="20"/>
-          <w:szCs w:val="20"/>
-          <w:rFonts w:ascii="Times New Roman" w:eastAsia="Times New Roman" w:hAnsi="Times New Roman" w:hint="default"/>
-        </w:rPr>
-        <w:t xml:space="preserve">en sí y que no necesita hacer más nada.</w:t>
+        <w:t xml:space="preserve">muy rápido su proceso de revisión ya que se da cuenta inmediatamente de que el listado ya se encuentra </w:t>
+      </w:r>
+      <w:r>
+        <w:rPr>
+          <w:i w:val="0"/>
+          <w:b w:val="0"/>
+          <w:color w:val="auto"/>
+          <w:sz w:val="20"/>
+          <w:szCs w:val="20"/>
+          <w:rFonts w:ascii="Times New Roman" w:eastAsia="Times New Roman" w:hAnsi="Times New Roman" w:hint="default"/>
+        </w:rPr>
+        <w:t xml:space="preserve">ordenado en sí y que no necesita hacer más nada.</w:t>
       </w:r>
     </w:p>
     <w:p>
@@ -670,7 +698,8 @@
         </w:numPr>
         <w:jc w:val="both"/>
         <w:spacing w:lineRule="auto" w:line="259" w:before="0" w:after="160"/>
-        <w:ind w:left="0" w:hanging="0"/>
+        <w:widowControl w:val="1"/>
+        <w:ind w:right="0" w:left="0" w:firstLine="0"/>
         <w:rPr>
           <w:i w:val="1"/>
           <w:b w:val="1"/>
@@ -679,6 +708,9 @@
           <w:szCs w:val="20"/>
           <w:rFonts w:ascii="Times New Roman" w:eastAsia="Times New Roman" w:hAnsi="Times New Roman" w:hint="default"/>
         </w:rPr>
+        <w:wordWrap w:val="1"/>
+        <w:autoSpaceDE w:val="0"/>
+        <w:autoSpaceDN w:val="0"/>
       </w:pPr>
       <w:r>
         <w:rPr>
@@ -700,15 +732,19 @@
         </w:numPr>
         <w:jc w:val="both"/>
         <w:spacing w:lineRule="auto" w:line="259" w:before="0" w:after="160"/>
-        <w:ind w:left="0" w:hanging="0"/>
-        <w:rPr>
-          <w:i w:val="0"/>
-          <w:b w:val="0"/>
-          <w:color w:val="auto"/>
-          <w:sz w:val="20"/>
-          <w:szCs w:val="20"/>
-          <w:rFonts w:ascii="Times New Roman" w:eastAsia="Times New Roman" w:hAnsi="Times New Roman" w:hint="default"/>
-        </w:rPr>
+        <w:widowControl w:val="1"/>
+        <w:ind w:right="0" w:left="0" w:firstLine="0"/>
+        <w:rPr>
+          <w:i w:val="0"/>
+          <w:b w:val="0"/>
+          <w:color w:val="auto"/>
+          <w:sz w:val="20"/>
+          <w:szCs w:val="20"/>
+          <w:rFonts w:ascii="Times New Roman" w:eastAsia="Times New Roman" w:hAnsi="Times New Roman" w:hint="default"/>
+        </w:rPr>
+        <w:wordWrap w:val="1"/>
+        <w:autoSpaceDE w:val="0"/>
+        <w:autoSpaceDN w:val="0"/>
       </w:pPr>
       <w:r>
         <w:rPr>
@@ -870,7 +906,11 @@
   <w:docDefaults>
     <w:pPrDefault>
       <w:pPr>
+        <w:autoSpaceDE w:val="1"/>
+        <w:autoSpaceDN w:val="1"/>
         <w:jc w:val="both"/>
+        <w:widowControl/>
+        <w:wordWrap/>
       </w:pPr>
     </w:pPrDefault>
     <w:rPrDefault>
@@ -891,6 +931,8 @@
       <w:autoSpaceDE w:val="0"/>
       <w:autoSpaceDN w:val="0"/>
       <w:jc w:val="both"/>
+      <w:widowControl/>
+      <w:wordWrap/>
     </w:pPr>
     <w:rPr>
       <w:shd w:val="clear"/>
@@ -914,9 +956,8 @@
   </w:style>
   <w:style w:default="1" w:styleId="PO3" w:type="table">
     <w:name w:val="Normal Table"/>
+    <w:basedOn w:val="PO3"/>
     <w:uiPriority w:val="3"/>
-    <w:semiHidden/>
-    <w:unhideWhenUsed/>
     <w:tblPr>
       <w:tblCellMar>
         <w:bottom w:type="dxa" w:w="0"/>
@@ -939,7 +980,11 @@
     <w:qFormat/>
     <w:uiPriority w:val="5"/>
     <w:pPr>
-      <w:jc w:val="both"/>
+      <w:autoSpaceDE w:val="1"/>
+      <w:autoSpaceDN w:val="1"/>
+      <w:jc w:val="both"/>
+      <w:widowControl/>
+      <w:wordWrap/>
     </w:pPr>
     <w:rPr>
       <w:shd w:val="clear"/>
@@ -954,7 +999,11 @@
     <w:qFormat/>
     <w:uiPriority w:val="6"/>
     <w:pPr>
+      <w:autoSpaceDE w:val="1"/>
+      <w:autoSpaceDN w:val="1"/>
       <w:jc w:val="center"/>
+      <w:widowControl/>
+      <w:wordWrap/>
     </w:pPr>
     <w:rPr>
       <w:b/>
@@ -970,7 +1019,11 @@
     <w:qFormat/>
     <w:uiPriority w:val="7"/>
     <w:pPr>
-      <w:jc w:val="both"/>
+      <w:autoSpaceDE w:val="1"/>
+      <w:autoSpaceDN w:val="1"/>
+      <w:jc w:val="both"/>
+      <w:widowControl/>
+      <w:wordWrap/>
     </w:pPr>
     <w:rPr>
       <w:shd w:val="clear"/>
@@ -985,7 +1038,11 @@
     <w:qFormat/>
     <w:uiPriority w:val="8"/>
     <w:pPr>
-      <w:jc w:val="both"/>
+      <w:autoSpaceDE w:val="1"/>
+      <w:autoSpaceDN w:val="1"/>
+      <w:jc w:val="both"/>
+      <w:widowControl/>
+      <w:wordWrap/>
     </w:pPr>
     <w:rPr>
       <w:shd w:val="clear"/>
@@ -1000,8 +1057,12 @@
     <w:qFormat/>
     <w:uiPriority w:val="9"/>
     <w:pPr>
+      <w:autoSpaceDE w:val="1"/>
+      <w:autoSpaceDN w:val="1"/>
       <w:ind w:left="1000" w:hanging="400"/>
       <w:jc w:val="both"/>
+      <w:widowControl/>
+      <w:wordWrap/>
     </w:pPr>
     <w:rPr>
       <w:shd w:val="clear"/>
@@ -1016,8 +1077,12 @@
     <w:qFormat/>
     <w:uiPriority w:val="10"/>
     <w:pPr>
+      <w:autoSpaceDE w:val="1"/>
+      <w:autoSpaceDN w:val="1"/>
       <w:ind w:left="1200" w:hanging="400"/>
       <w:jc w:val="both"/>
+      <w:widowControl/>
+      <w:wordWrap/>
     </w:pPr>
     <w:rPr>
       <w:b/>
@@ -1033,8 +1098,12 @@
     <w:qFormat/>
     <w:uiPriority w:val="11"/>
     <w:pPr>
+      <w:autoSpaceDE w:val="1"/>
+      <w:autoSpaceDN w:val="1"/>
       <w:ind w:left="1400" w:hanging="400"/>
       <w:jc w:val="both"/>
+      <w:widowControl/>
+      <w:wordWrap/>
     </w:pPr>
     <w:rPr>
       <w:shd w:val="clear"/>
@@ -1049,8 +1118,12 @@
     <w:qFormat/>
     <w:uiPriority w:val="12"/>
     <w:pPr>
+      <w:autoSpaceDE w:val="1"/>
+      <w:autoSpaceDN w:val="1"/>
       <w:ind w:left="1600" w:hanging="400"/>
       <w:jc w:val="both"/>
+      <w:widowControl/>
+      <w:wordWrap/>
     </w:pPr>
     <w:rPr>
       <w:b/>
@@ -1066,8 +1139,12 @@
     <w:qFormat/>
     <w:uiPriority w:val="13"/>
     <w:pPr>
+      <w:autoSpaceDE w:val="1"/>
+      <w:autoSpaceDN w:val="1"/>
       <w:ind w:left="1800" w:hanging="400"/>
       <w:jc w:val="both"/>
+      <w:widowControl/>
+      <w:wordWrap/>
     </w:pPr>
     <w:rPr>
       <w:shd w:val="clear"/>
@@ -1082,8 +1159,12 @@
     <w:qFormat/>
     <w:uiPriority w:val="14"/>
     <w:pPr>
+      <w:autoSpaceDE w:val="1"/>
+      <w:autoSpaceDN w:val="1"/>
       <w:ind w:left="2000" w:hanging="400"/>
       <w:jc w:val="both"/>
+      <w:widowControl/>
+      <w:wordWrap/>
     </w:pPr>
     <w:rPr>
       <w:shd w:val="clear"/>
@@ -1098,8 +1179,12 @@
     <w:qFormat/>
     <w:uiPriority w:val="15"/>
     <w:pPr>
+      <w:autoSpaceDE w:val="1"/>
+      <w:autoSpaceDN w:val="1"/>
       <w:ind w:left="2200" w:hanging="400"/>
       <w:jc w:val="both"/>
+      <w:widowControl/>
+      <w:wordWrap/>
     </w:pPr>
     <w:rPr>
       <w:shd w:val="clear"/>
@@ -1114,7 +1199,11 @@
     <w:qFormat/>
     <w:uiPriority w:val="16"/>
     <w:pPr>
+      <w:autoSpaceDE w:val="1"/>
+      <w:autoSpaceDN w:val="1"/>
       <w:jc w:val="center"/>
+      <w:widowControl/>
+      <w:wordWrap/>
     </w:pPr>
     <w:rPr>
       <w:shd w:val="clear"/>
@@ -1179,8 +1268,12 @@
     <w:qFormat/>
     <w:uiPriority w:val="21"/>
     <w:pPr>
+      <w:autoSpaceDE w:val="1"/>
+      <w:autoSpaceDN w:val="1"/>
       <w:ind w:left="864" w:right="864" w:firstLine="0"/>
       <w:jc w:val="center"/>
+      <w:widowControl/>
+      <w:wordWrap/>
     </w:pPr>
     <w:rPr>
       <w:color w:val="404040"/>
@@ -1201,8 +1294,12 @@
         <w:top w:val="single" w:sz="1" w:space="10" w:color="5B9BD5"/>
         <w:bottom w:val="single" w:sz="1" w:space="10" w:color="5B9BD5"/>
       </w:pBdr>
+      <w:autoSpaceDE w:val="1"/>
+      <w:autoSpaceDN w:val="1"/>
       <w:ind w:left="950" w:right="950" w:firstLine="0"/>
       <w:jc w:val="center"/>
+      <w:widowControl/>
+      <w:wordWrap/>
     </w:pPr>
     <w:rPr>
       <w:color w:val="5B9BD5"/>
@@ -1259,8 +1356,12 @@
     <w:qFormat/>
     <w:uiPriority w:val="26"/>
     <w:pPr>
+      <w:autoSpaceDE w:val="1"/>
+      <w:autoSpaceDN w:val="1"/>
       <w:ind w:left="850" w:firstLine="0"/>
       <w:jc w:val="both"/>
+      <w:widowControl/>
+      <w:wordWrap/>
     </w:pPr>
     <w:rPr>
       <w:shd w:val="clear"/>
@@ -1275,7 +1376,12 @@
     <w:qFormat/>
     <w:uiPriority w:val="27"/>
     <w:unhideWhenUsed/>
-    <w:pPr/>
+    <w:pPr>
+      <w:autoSpaceDE w:val="1"/>
+      <w:autoSpaceDN w:val="1"/>
+      <w:widowControl/>
+      <w:wordWrap/>
+    </w:pPr>
     <w:rPr>
       <w:color w:val="2E74B5"/>
       <w:shd w:val="clear"/>
@@ -1291,7 +1397,11 @@
     <w:uiPriority w:val="28"/>
     <w:unhideWhenUsed/>
     <w:pPr>
-      <w:jc w:val="both"/>
+      <w:autoSpaceDE w:val="1"/>
+      <w:autoSpaceDN w:val="1"/>
+      <w:jc w:val="both"/>
+      <w:widowControl/>
+      <w:wordWrap/>
     </w:pPr>
     <w:rPr>
       <w:shd w:val="clear"/>
@@ -1307,8 +1417,12 @@
     <w:uiPriority w:val="29"/>
     <w:unhideWhenUsed/>
     <w:pPr>
+      <w:autoSpaceDE w:val="1"/>
+      <w:autoSpaceDN w:val="1"/>
       <w:ind w:left="425" w:firstLine="0"/>
       <w:jc w:val="both"/>
+      <w:widowControl/>
+      <w:wordWrap/>
     </w:pPr>
     <w:rPr>
       <w:shd w:val="clear"/>
@@ -1324,8 +1438,12 @@
     <w:uiPriority w:val="30"/>
     <w:unhideWhenUsed/>
     <w:pPr>
+      <w:autoSpaceDE w:val="1"/>
+      <w:autoSpaceDN w:val="1"/>
       <w:ind w:left="850" w:firstLine="0"/>
       <w:jc w:val="both"/>
+      <w:widowControl/>
+      <w:wordWrap/>
     </w:pPr>
     <w:rPr>
       <w:shd w:val="clear"/>
@@ -1341,8 +1459,12 @@
     <w:uiPriority w:val="31"/>
     <w:unhideWhenUsed/>
     <w:pPr>
+      <w:autoSpaceDE w:val="1"/>
+      <w:autoSpaceDN w:val="1"/>
       <w:ind w:left="1275" w:firstLine="0"/>
       <w:jc w:val="both"/>
+      <w:widowControl/>
+      <w:wordWrap/>
     </w:pPr>
     <w:rPr>
       <w:shd w:val="clear"/>
@@ -1358,8 +1480,12 @@
     <w:uiPriority w:val="32"/>
     <w:unhideWhenUsed/>
     <w:pPr>
+      <w:autoSpaceDE w:val="1"/>
+      <w:autoSpaceDN w:val="1"/>
       <w:ind w:left="1700" w:firstLine="0"/>
       <w:jc w:val="both"/>
+      <w:widowControl/>
+      <w:wordWrap/>
     </w:pPr>
     <w:rPr>
       <w:shd w:val="clear"/>
@@ -1375,8 +1501,12 @@
     <w:uiPriority w:val="33"/>
     <w:unhideWhenUsed/>
     <w:pPr>
+      <w:autoSpaceDE w:val="1"/>
+      <w:autoSpaceDN w:val="1"/>
       <w:ind w:left="2125" w:firstLine="0"/>
       <w:jc w:val="both"/>
+      <w:widowControl/>
+      <w:wordWrap/>
     </w:pPr>
     <w:rPr>
       <w:shd w:val="clear"/>
@@ -1392,8 +1522,12 @@
     <w:uiPriority w:val="34"/>
     <w:unhideWhenUsed/>
     <w:pPr>
+      <w:autoSpaceDE w:val="1"/>
+      <w:autoSpaceDN w:val="1"/>
       <w:ind w:left="2550" w:firstLine="0"/>
       <w:jc w:val="both"/>
+      <w:widowControl/>
+      <w:wordWrap/>
     </w:pPr>
     <w:rPr>
       <w:shd w:val="clear"/>
@@ -1409,8 +1543,12 @@
     <w:uiPriority w:val="35"/>
     <w:unhideWhenUsed/>
     <w:pPr>
+      <w:autoSpaceDE w:val="1"/>
+      <w:autoSpaceDN w:val="1"/>
       <w:ind w:left="2975" w:firstLine="0"/>
       <w:jc w:val="both"/>
+      <w:widowControl/>
+      <w:wordWrap/>
     </w:pPr>
     <w:rPr>
       <w:shd w:val="clear"/>
@@ -1426,8 +1564,12 @@
     <w:uiPriority w:val="36"/>
     <w:unhideWhenUsed/>
     <w:pPr>
+      <w:autoSpaceDE w:val="1"/>
+      <w:autoSpaceDN w:val="1"/>
       <w:ind w:left="3400" w:firstLine="0"/>
       <w:jc w:val="both"/>
+      <w:widowControl/>
+      <w:wordWrap/>
     </w:pPr>
     <w:rPr>
       <w:shd w:val="clear"/>

</xml_diff>